<commit_message>
update: Test frame sending Create graph to show data Create CRC function
</commit_message>
<xml_diff>
--- a/docs/final_project/hieu/uart_protocol/giao_thuc_uart.docx
+++ b/docs/final_project/hieu/uart_protocol/giao_thuc_uart.docx
@@ -1,6 +1,6 @@
 
 <file path=word/document.xml><?xml version="1.0" encoding="utf-8"?>
-<w:document xmlns:wpc="http://schemas.microsoft.com/office/word/2010/wordprocessingCanvas" xmlns:cx="http://schemas.microsoft.com/office/drawing/2014/chartex" xmlns:cx1="http://schemas.microsoft.com/office/drawing/2015/9/8/chartex" xmlns:cx2="http://schemas.microsoft.com/office/drawing/2015/10/21/chartex" xmlns:cx3="http://schemas.microsoft.com/office/drawing/2016/5/9/chartex" xmlns:cx4="http://schemas.microsoft.com/office/drawing/2016/5/10/chartex" xmlns:cx5="http://schemas.microsoft.com/office/drawing/2016/5/11/chartex" xmlns:cx6="http://schemas.microsoft.com/office/drawing/2016/5/12/chartex" xmlns:cx7="http://schemas.microsoft.com/office/drawing/2016/5/13/chartex" xmlns:cx8="http://schemas.microsoft.com/office/drawing/2016/5/14/chartex" xmlns:mc="http://schemas.openxmlformats.org/markup-compatibility/2006" xmlns:aink="http://schemas.microsoft.com/office/drawing/2016/ink" xmlns:am3d="http://schemas.microsoft.com/office/drawing/2017/model3d" xmlns:o="urn:schemas-microsoft-com:office:office" xmlns:oel="http://schemas.microsoft.com/office/2019/extlst" xmlns:r="http://schemas.openxmlformats.org/officeDocument/2006/relationships" xmlns:m="http://schemas.openxmlformats.org/officeDocument/2006/math" xmlns:v="urn:schemas-microsoft-com:vml" xmlns:wp14="http://schemas.microsoft.com/office/word/2010/wordprocessingDrawing" xmlns:wp="http://schemas.openxmlformats.org/drawingml/2006/wordprocessingDrawing" xmlns:w10="urn:schemas-microsoft-com:office:word" xmlns:w="http://schemas.openxmlformats.org/wordprocessingml/2006/main" xmlns:w14="http://schemas.microsoft.com/office/word/2010/wordml" xmlns:w15="http://schemas.microsoft.com/office/word/2012/wordml" xmlns:w16cex="http://schemas.microsoft.com/office/word/2018/wordml/cex" xmlns:w16cid="http://schemas.microsoft.com/office/word/2016/wordml/cid" xmlns:w16="http://schemas.microsoft.com/office/word/2018/wordml" xmlns:w16sdtdh="http://schemas.microsoft.com/office/word/2020/wordml/sdtdatahash" xmlns:w16se="http://schemas.microsoft.com/office/word/2015/wordml/symex" xmlns:wpg="http://schemas.microsoft.com/office/word/2010/wordprocessingGroup" xmlns:wpi="http://schemas.microsoft.com/office/word/2010/wordprocessingInk" xmlns:wne="http://schemas.microsoft.com/office/word/2006/wordml" xmlns:wps="http://schemas.microsoft.com/office/word/2010/wordprocessingShape" mc:Ignorable="w14 w15 w16se w16cid w16 w16cex w16sdtdh wp14">
+<w:document xmlns:wpc="http://schemas.microsoft.com/office/word/2010/wordprocessingCanvas" xmlns:cx="http://schemas.microsoft.com/office/drawing/2014/chartex" xmlns:cx1="http://schemas.microsoft.com/office/drawing/2015/9/8/chartex" xmlns:cx2="http://schemas.microsoft.com/office/drawing/2015/10/21/chartex" xmlns:cx3="http://schemas.microsoft.com/office/drawing/2016/5/9/chartex" xmlns:cx4="http://schemas.microsoft.com/office/drawing/2016/5/10/chartex" xmlns:cx5="http://schemas.microsoft.com/office/drawing/2016/5/11/chartex" xmlns:cx6="http://schemas.microsoft.com/office/drawing/2016/5/12/chartex" xmlns:cx7="http://schemas.microsoft.com/office/drawing/2016/5/13/chartex" xmlns:cx8="http://schemas.microsoft.com/office/drawing/2016/5/14/chartex" xmlns:mc="http://schemas.openxmlformats.org/markup-compatibility/2006" xmlns:aink="http://schemas.microsoft.com/office/drawing/2016/ink" xmlns:am3d="http://schemas.microsoft.com/office/drawing/2017/model3d" xmlns:o="urn:schemas-microsoft-com:office:office" xmlns:oel="http://schemas.microsoft.com/office/2019/extlst" xmlns:r="http://schemas.openxmlformats.org/officeDocument/2006/relationships" xmlns:m="http://schemas.openxmlformats.org/officeDocument/2006/math" xmlns:v="urn:schemas-microsoft-com:vml" xmlns:wp14="http://schemas.microsoft.com/office/word/2010/wordprocessingDrawing" xmlns:wp="http://schemas.openxmlformats.org/drawingml/2006/wordprocessingDrawing" xmlns:w10="urn:schemas-microsoft-com:office:word" xmlns:w="http://schemas.openxmlformats.org/wordprocessingml/2006/main" xmlns:w14="http://schemas.microsoft.com/office/word/2010/wordml" xmlns:w15="http://schemas.microsoft.com/office/word/2012/wordml" xmlns:w16cex="http://schemas.microsoft.com/office/word/2018/wordml/cex" xmlns:w16cid="http://schemas.microsoft.com/office/word/2016/wordml/cid" xmlns:w16="http://schemas.microsoft.com/office/word/2018/wordml" xmlns:w16du="http://schemas.microsoft.com/office/word/2023/wordml/word16du" xmlns:w16sdtdh="http://schemas.microsoft.com/office/word/2020/wordml/sdtdatahash" xmlns:w16se="http://schemas.microsoft.com/office/word/2015/wordml/symex" xmlns:wpg="http://schemas.microsoft.com/office/word/2010/wordprocessingGroup" xmlns:wpi="http://schemas.microsoft.com/office/word/2010/wordprocessingInk" xmlns:wne="http://schemas.microsoft.com/office/word/2006/wordml" xmlns:wps="http://schemas.microsoft.com/office/word/2010/wordprocessingShape" mc:Ignorable="w14 w15 w16se w16cid w16 w16cex w16sdtdh w16du wp14">
   <w:body>
     <w:p>
       <w:pPr>
@@ -123,16 +123,7 @@
           <w:szCs w:val="26"/>
           <w:lang w:val="en-US"/>
         </w:rPr>
-        <w:t xml:space="preserve"> đến </w:t>
-      </w:r>
-      <w:r>
-        <w:rPr>
-          <w:rFonts w:asciiTheme="majorHAnsi" w:hAnsiTheme="majorHAnsi" w:cstheme="majorHAnsi"/>
-          <w:sz w:val="26"/>
-          <w:szCs w:val="26"/>
-          <w:lang w:val="en-US"/>
-        </w:rPr>
-        <w:t>100</w:t>
+        <w:t xml:space="preserve"> đến 100</w:t>
       </w:r>
       <w:r>
         <w:rPr>
@@ -150,16 +141,7 @@
           <w:szCs w:val="26"/>
           <w:lang w:val="en-US"/>
         </w:rPr>
-        <w:t>0000</w:t>
-      </w:r>
-      <w:r>
-        <w:rPr>
-          <w:rFonts w:asciiTheme="majorHAnsi" w:hAnsiTheme="majorHAnsi" w:cstheme="majorHAnsi"/>
-          <w:sz w:val="26"/>
-          <w:szCs w:val="26"/>
-          <w:lang w:val="en-US"/>
-        </w:rPr>
-        <w:t xml:space="preserve"> mm (lấy 4 chữ số sau số thập phân). Vậy tổng số giá trị </w:t>
+        <w:t xml:space="preserve">0000 mm (lấy 4 chữ số sau số thập phân). Vậy tổng số giá trị </w:t>
       </w:r>
       <w:r>
         <w:rPr>
@@ -314,7 +296,25 @@
           <w:szCs w:val="26"/>
           <w:lang w:val="en-US"/>
         </w:rPr>
-        <w:t>- Để thực thiện các câu lệnh từ găng tay lên C#, ta cần thêm 1 byte để mã hóa. Với 1 byte ta có thể mã hóa được 128 loại câu lệnh khác nhau.</w:t>
+        <w:t xml:space="preserve">- Để thực thiện các câu lệnh từ găng tay lên C#, ta cần thêm 1 byte để mã hóa. Với 1 byte ta có thể mã hóa được </w:t>
+      </w:r>
+      <w:r>
+        <w:rPr>
+          <w:rFonts w:asciiTheme="majorHAnsi" w:hAnsiTheme="majorHAnsi" w:cstheme="majorHAnsi"/>
+          <w:sz w:val="26"/>
+          <w:szCs w:val="26"/>
+          <w:lang w:val="en-US"/>
+        </w:rPr>
+        <w:t>256</w:t>
+      </w:r>
+      <w:r>
+        <w:rPr>
+          <w:rFonts w:asciiTheme="majorHAnsi" w:hAnsiTheme="majorHAnsi" w:cstheme="majorHAnsi"/>
+          <w:sz w:val="26"/>
+          <w:szCs w:val="26"/>
+          <w:lang w:val="en-US"/>
+        </w:rPr>
+        <w:t xml:space="preserve"> loại câu lệnh khác nhau.</w:t>
       </w:r>
     </w:p>
     <w:p>
@@ -352,17 +352,7 @@
           <w:szCs w:val="26"/>
           <w:lang w:val="en-US"/>
         </w:rPr>
-        <w:t xml:space="preserve">- Để dễ dàng cho việc xử lí, ta sử dụng thêm </w:t>
-      </w:r>
-      <w:proofErr w:type="gramStart"/>
-      <w:r>
-        <w:rPr>
-          <w:rFonts w:asciiTheme="majorHAnsi" w:hAnsiTheme="majorHAnsi" w:cstheme="majorHAnsi"/>
-          <w:sz w:val="26"/>
-          <w:szCs w:val="26"/>
-          <w:lang w:val="en-US"/>
-        </w:rPr>
-        <w:t>1</w:t>
+        <w:t>- Để dễ dàng cho việc xử lí, ta sử dụng thêm 1</w:t>
       </w:r>
       <w:r>
         <w:rPr>
@@ -380,17 +370,7 @@
           <w:szCs w:val="26"/>
           <w:lang w:val="en-US"/>
         </w:rPr>
-        <w:t>byte</w:t>
-      </w:r>
-      <w:proofErr w:type="gramEnd"/>
-      <w:r>
-        <w:rPr>
-          <w:rFonts w:asciiTheme="majorHAnsi" w:hAnsiTheme="majorHAnsi" w:cstheme="majorHAnsi"/>
-          <w:sz w:val="26"/>
-          <w:szCs w:val="26"/>
-          <w:lang w:val="en-US"/>
-        </w:rPr>
-        <w:t xml:space="preserve"> đầu tiên để báo hiệu 1 frame bắt đầu.</w:t>
+        <w:t>byte đầu tiên để báo hiệu 1 frame bắt đầu.</w:t>
       </w:r>
     </w:p>
     <w:p>
@@ -414,6 +394,9 @@
     </w:p>
     <w:p>
       <w:r>
+        <w:rPr>
+          <w:noProof/>
+        </w:rPr>
         <w:drawing>
           <wp:inline distT="0" distB="0" distL="0" distR="0" wp14:anchorId="7C56A93D" wp14:editId="31842F03">
             <wp:extent cx="6213670" cy="841248"/>
@@ -471,29 +454,7 @@
           <w:szCs w:val="26"/>
           <w:lang w:val="en-US"/>
         </w:rPr>
-        <w:t>2</w:t>
-      </w:r>
-      <w:r>
-        <w:rPr>
-          <w:rFonts w:asciiTheme="majorHAnsi" w:hAnsiTheme="majorHAnsi" w:cstheme="majorHAnsi"/>
-          <w:b/>
-          <w:bCs/>
-          <w:sz w:val="26"/>
-          <w:szCs w:val="26"/>
-          <w:lang w:val="en-US"/>
-        </w:rPr>
-        <w:t xml:space="preserve">. </w:t>
-      </w:r>
-      <w:r>
-        <w:rPr>
-          <w:rFonts w:asciiTheme="majorHAnsi" w:hAnsiTheme="majorHAnsi" w:cstheme="majorHAnsi"/>
-          <w:b/>
-          <w:bCs/>
-          <w:sz w:val="26"/>
-          <w:szCs w:val="26"/>
-          <w:lang w:val="en-US"/>
-        </w:rPr>
-        <w:t>Quy ước câu lệnh</w:t>
+        <w:t>2. Quy ước câu lệnh</w:t>
       </w:r>
     </w:p>
     <w:tbl>
@@ -679,16 +640,7 @@
                 <w:szCs w:val="26"/>
                 <w:lang w:val="en-US"/>
               </w:rPr>
-              <w:t>ruyền giá trị vị trí</w:t>
-            </w:r>
-            <w:r>
-              <w:rPr>
-                <w:rFonts w:asciiTheme="majorHAnsi" w:hAnsiTheme="majorHAnsi" w:cstheme="majorHAnsi"/>
-                <w:sz w:val="26"/>
-                <w:szCs w:val="26"/>
-                <w:lang w:val="en-US"/>
-              </w:rPr>
-              <w:t xml:space="preserve"> và </w:t>
+              <w:t xml:space="preserve">ruyền giá trị vị trí và </w:t>
             </w:r>
             <w:r>
               <w:rPr>
@@ -756,25 +708,7 @@
                 <w:szCs w:val="26"/>
                 <w:lang w:val="en-US"/>
               </w:rPr>
-              <w:t xml:space="preserve">Truyền giá trị vị trí và </w:t>
-            </w:r>
-            <w:r>
-              <w:rPr>
-                <w:rFonts w:asciiTheme="majorHAnsi" w:hAnsiTheme="majorHAnsi" w:cstheme="majorHAnsi"/>
-                <w:sz w:val="26"/>
-                <w:szCs w:val="26"/>
-                <w:lang w:val="en-US"/>
-              </w:rPr>
-              <w:t>stop</w:t>
-            </w:r>
-            <w:r>
-              <w:rPr>
-                <w:rFonts w:asciiTheme="majorHAnsi" w:hAnsiTheme="majorHAnsi" w:cstheme="majorHAnsi"/>
-                <w:sz w:val="26"/>
-                <w:szCs w:val="26"/>
-                <w:lang w:val="en-US"/>
-              </w:rPr>
-              <w:t xml:space="preserve"> record</w:t>
+              <w:t>Truyền giá trị vị trí và stop record</w:t>
             </w:r>
           </w:p>
         </w:tc>
@@ -895,25 +829,7 @@
                 <w:szCs w:val="26"/>
                 <w:lang w:val="en-US"/>
               </w:rPr>
-              <w:t>T</w:t>
-            </w:r>
-            <w:r>
-              <w:rPr>
-                <w:rFonts w:asciiTheme="majorHAnsi" w:hAnsiTheme="majorHAnsi" w:cstheme="majorHAnsi"/>
-                <w:sz w:val="26"/>
-                <w:szCs w:val="26"/>
-                <w:lang w:val="en-US"/>
-              </w:rPr>
-              <w:t>ruyền giá trị vị trí và quay khớp 5</w:t>
-            </w:r>
-            <w:r>
-              <w:rPr>
-                <w:rFonts w:asciiTheme="majorHAnsi" w:hAnsiTheme="majorHAnsi" w:cstheme="majorHAnsi"/>
-                <w:sz w:val="26"/>
-                <w:szCs w:val="26"/>
-                <w:lang w:val="en-US"/>
-              </w:rPr>
-              <w:t xml:space="preserve"> theo chiều dương</w:t>
+              <w:t>Truyền giá trị vị trí và quay khớp 5 theo chiều dương</w:t>
             </w:r>
           </w:p>
         </w:tc>
@@ -975,25 +891,7 @@
                 <w:szCs w:val="26"/>
                 <w:lang w:val="en-US"/>
               </w:rPr>
-              <w:t>T</w:t>
-            </w:r>
-            <w:r>
-              <w:rPr>
-                <w:rFonts w:asciiTheme="majorHAnsi" w:hAnsiTheme="majorHAnsi" w:cstheme="majorHAnsi"/>
-                <w:sz w:val="26"/>
-                <w:szCs w:val="26"/>
-                <w:lang w:val="en-US"/>
-              </w:rPr>
-              <w:t xml:space="preserve">ruyền giá trị vị trí và quay khớp 5 theo chiều </w:t>
-            </w:r>
-            <w:r>
-              <w:rPr>
-                <w:rFonts w:asciiTheme="majorHAnsi" w:hAnsiTheme="majorHAnsi" w:cstheme="majorHAnsi"/>
-                <w:sz w:val="26"/>
-                <w:szCs w:val="26"/>
-                <w:lang w:val="en-US"/>
-              </w:rPr>
-              <w:t>âm</w:t>
+              <w:t>Truyền giá trị vị trí và quay khớp 5 theo chiều âm</w:t>
             </w:r>
           </w:p>
         </w:tc>
@@ -1090,27 +988,7 @@
           <w:szCs w:val="26"/>
           <w:lang w:val="en-US"/>
         </w:rPr>
-        <w:t xml:space="preserve">. Ta cần thêm </w:t>
-      </w:r>
-      <w:proofErr w:type="gramStart"/>
-      <w:r>
-        <w:rPr>
-          <w:rFonts w:asciiTheme="majorHAnsi" w:hAnsiTheme="majorHAnsi" w:cstheme="majorHAnsi"/>
-          <w:sz w:val="26"/>
-          <w:szCs w:val="26"/>
-          <w:lang w:val="en-US"/>
-        </w:rPr>
-        <w:t>1 bit</w:t>
-      </w:r>
-      <w:proofErr w:type="gramEnd"/>
-      <w:r>
-        <w:rPr>
-          <w:rFonts w:asciiTheme="majorHAnsi" w:hAnsiTheme="majorHAnsi" w:cstheme="majorHAnsi"/>
-          <w:sz w:val="26"/>
-          <w:szCs w:val="26"/>
-          <w:lang w:val="en-US"/>
-        </w:rPr>
-        <w:t xml:space="preserve"> để mã hóa dấu. </w:t>
+        <w:t xml:space="preserve">. Ta cần thêm 1 bit để mã hóa dấu. </w:t>
       </w:r>
     </w:p>
     <w:p>
@@ -1129,27 +1007,7 @@
           <w:szCs w:val="26"/>
           <w:lang w:val="en-US"/>
         </w:rPr>
-        <w:t xml:space="preserve">Ta có: [1 bit </w:t>
-      </w:r>
-      <w:proofErr w:type="gramStart"/>
-      <w:r>
-        <w:rPr>
-          <w:rFonts w:asciiTheme="majorHAnsi" w:hAnsiTheme="majorHAnsi" w:cstheme="majorHAnsi"/>
-          <w:sz w:val="26"/>
-          <w:szCs w:val="26"/>
-          <w:lang w:val="en-US"/>
-        </w:rPr>
-        <w:t>dấu][</w:t>
-      </w:r>
-      <w:proofErr w:type="gramEnd"/>
-      <w:r>
-        <w:rPr>
-          <w:rFonts w:asciiTheme="majorHAnsi" w:hAnsiTheme="majorHAnsi" w:cstheme="majorHAnsi"/>
-          <w:sz w:val="26"/>
-          <w:szCs w:val="26"/>
-          <w:lang w:val="en-US"/>
-        </w:rPr>
-        <w:t>23 bit giá trị]</w:t>
+        <w:t>Ta có: [1 bit dấu][23 bit giá trị]</w:t>
       </w:r>
     </w:p>
     <w:p>
@@ -1164,6 +1022,7 @@
       <w:r>
         <w:rPr>
           <w:rFonts w:asciiTheme="majorHAnsi" w:hAnsiTheme="majorHAnsi" w:cstheme="majorHAnsi"/>
+          <w:noProof/>
           <w:sz w:val="26"/>
           <w:szCs w:val="26"/>
           <w:lang w:val="en-US"/>
@@ -1216,25 +1075,14 @@
           <w:lang w:val="en-US"/>
         </w:rPr>
       </w:pPr>
-      <w:proofErr w:type="gramStart"/>
-      <w:r>
-        <w:rPr>
-          <w:rFonts w:asciiTheme="majorHAnsi" w:hAnsiTheme="majorHAnsi" w:cstheme="majorHAnsi"/>
-          <w:sz w:val="26"/>
-          <w:szCs w:val="26"/>
-          <w:lang w:val="en-US"/>
-        </w:rPr>
-        <w:t>Hình :</w:t>
-      </w:r>
-      <w:proofErr w:type="gramEnd"/>
-      <w:r>
-        <w:rPr>
-          <w:rFonts w:asciiTheme="majorHAnsi" w:hAnsiTheme="majorHAnsi" w:cstheme="majorHAnsi"/>
-          <w:sz w:val="26"/>
-          <w:szCs w:val="26"/>
-          <w:lang w:val="en-US"/>
-        </w:rPr>
-        <w:t xml:space="preserve"> Thuật toán mã hóa và giải mã giá trị vị trí</w:t>
+      <w:r>
+        <w:rPr>
+          <w:rFonts w:asciiTheme="majorHAnsi" w:hAnsiTheme="majorHAnsi" w:cstheme="majorHAnsi"/>
+          <w:sz w:val="26"/>
+          <w:szCs w:val="26"/>
+          <w:lang w:val="en-US"/>
+        </w:rPr>
+        <w:t>Hình : Thuật toán mã hóa và giải mã giá trị vị trí</w:t>
       </w:r>
     </w:p>
     <w:sectPr>
@@ -1248,7 +1096,7 @@
 </file>
 
 <file path=word/styles.xml><?xml version="1.0" encoding="utf-8"?>
-<w:styles xmlns:mc="http://schemas.openxmlformats.org/markup-compatibility/2006" xmlns:r="http://schemas.openxmlformats.org/officeDocument/2006/relationships" xmlns:w="http://schemas.openxmlformats.org/wordprocessingml/2006/main" xmlns:w14="http://schemas.microsoft.com/office/word/2010/wordml" xmlns:w15="http://schemas.microsoft.com/office/word/2012/wordml" xmlns:w16cex="http://schemas.microsoft.com/office/word/2018/wordml/cex" xmlns:w16cid="http://schemas.microsoft.com/office/word/2016/wordml/cid" xmlns:w16="http://schemas.microsoft.com/office/word/2018/wordml" xmlns:w16sdtdh="http://schemas.microsoft.com/office/word/2020/wordml/sdtdatahash" xmlns:w16se="http://schemas.microsoft.com/office/word/2015/wordml/symex" mc:Ignorable="w14 w15 w16se w16cid w16 w16cex w16sdtdh">
+<w:styles xmlns:mc="http://schemas.openxmlformats.org/markup-compatibility/2006" xmlns:r="http://schemas.openxmlformats.org/officeDocument/2006/relationships" xmlns:w="http://schemas.openxmlformats.org/wordprocessingml/2006/main" xmlns:w14="http://schemas.microsoft.com/office/word/2010/wordml" xmlns:w15="http://schemas.microsoft.com/office/word/2012/wordml" xmlns:w16cex="http://schemas.microsoft.com/office/word/2018/wordml/cex" xmlns:w16cid="http://schemas.microsoft.com/office/word/2016/wordml/cid" xmlns:w16="http://schemas.microsoft.com/office/word/2018/wordml" xmlns:w16du="http://schemas.microsoft.com/office/word/2023/wordml/word16du" xmlns:w16sdtdh="http://schemas.microsoft.com/office/word/2020/wordml/sdtdatahash" xmlns:w16se="http://schemas.microsoft.com/office/word/2015/wordml/symex" mc:Ignorable="w14 w15 w16se w16cid w16 w16cex w16sdtdh w16du">
   <w:docDefaults>
     <w:rPrDefault>
       <w:rPr>

</xml_diff>